<commit_message>
udating models and design doc
</commit_message>
<xml_diff>
--- a/Documents/DesignDoc.docx
+++ b/Documents/DesignDoc.docx
@@ -1335,69 +1335,105 @@
             <w:r>
               <w:t>03/17/14</w:t>
             </w:r>
+          </w:p>
+        </w:tc>
+      </w:tr>
+      <w:tr>
+        <w:tc>
+          <w:tcPr>
+            <w:tcW w:w="987" w:type="dxa"/>
+          </w:tcPr>
+          <w:p>
+            <w:r>
+              <w:t>10</w:t>
+            </w:r>
+          </w:p>
+        </w:tc>
+        <w:tc>
+          <w:tcPr>
+            <w:tcW w:w="7288" w:type="dxa"/>
+          </w:tcPr>
+          <w:p>
+            <w:r>
+              <w:t>Updating models</w:t>
+            </w:r>
+          </w:p>
+        </w:tc>
+        <w:tc>
+          <w:tcPr>
+            <w:tcW w:w="1075" w:type="dxa"/>
+          </w:tcPr>
+          <w:p>
+            <w:r>
+              <w:t>03/23/14</w:t>
+            </w:r>
+          </w:p>
+        </w:tc>
+      </w:tr>
+      <w:tr>
+        <w:tc>
+          <w:tcPr>
+            <w:tcW w:w="987" w:type="dxa"/>
+          </w:tcPr>
+          <w:p>
+            <w:r>
+              <w:t>11</w:t>
+            </w:r>
+          </w:p>
+        </w:tc>
+        <w:tc>
+          <w:tcPr>
+            <w:tcW w:w="7288" w:type="dxa"/>
+          </w:tcPr>
+          <w:p>
+            <w:r>
+              <w:t>Design doc update</w:t>
+            </w:r>
+          </w:p>
+        </w:tc>
+        <w:tc>
+          <w:tcPr>
+            <w:tcW w:w="1075" w:type="dxa"/>
+          </w:tcPr>
+          <w:p>
+            <w:r>
+              <w:t>03/23/14</w:t>
+            </w:r>
+          </w:p>
+        </w:tc>
+      </w:tr>
+      <w:tr>
+        <w:tc>
+          <w:tcPr>
+            <w:tcW w:w="987" w:type="dxa"/>
+          </w:tcPr>
+          <w:p>
+            <w:r>
+              <w:t>12</w:t>
+            </w:r>
+          </w:p>
+        </w:tc>
+        <w:tc>
+          <w:tcPr>
+            <w:tcW w:w="7288" w:type="dxa"/>
+          </w:tcPr>
+          <w:p>
+            <w:r>
+              <w:t>Duplicate model entries</w:t>
+            </w:r>
+          </w:p>
+        </w:tc>
+        <w:tc>
+          <w:tcPr>
+            <w:tcW w:w="1075" w:type="dxa"/>
+          </w:tcPr>
+          <w:p>
+            <w:r>
+              <w:t>03/23/14</w:t>
+            </w:r>
             <w:bookmarkStart w:id="0" w:name="_GoBack"/>
             <w:bookmarkEnd w:id="0"/>
           </w:p>
-        </w:tc>
-      </w:tr>
-      <w:tr>
-        <w:tc>
-          <w:tcPr>
-            <w:tcW w:w="987" w:type="dxa"/>
-          </w:tcPr>
-          <w:p/>
-        </w:tc>
-        <w:tc>
-          <w:tcPr>
-            <w:tcW w:w="7288" w:type="dxa"/>
-          </w:tcPr>
-          <w:p/>
-        </w:tc>
-        <w:tc>
-          <w:tcPr>
-            <w:tcW w:w="1075" w:type="dxa"/>
-          </w:tcPr>
-          <w:p/>
-        </w:tc>
-      </w:tr>
-      <w:tr>
-        <w:tc>
-          <w:tcPr>
-            <w:tcW w:w="987" w:type="dxa"/>
-          </w:tcPr>
-          <w:p/>
-        </w:tc>
-        <w:tc>
-          <w:tcPr>
-            <w:tcW w:w="7288" w:type="dxa"/>
-          </w:tcPr>
-          <w:p/>
-        </w:tc>
-        <w:tc>
-          <w:tcPr>
-            <w:tcW w:w="1075" w:type="dxa"/>
-          </w:tcPr>
-          <w:p/>
-        </w:tc>
-      </w:tr>
-      <w:tr>
-        <w:tc>
-          <w:tcPr>
-            <w:tcW w:w="987" w:type="dxa"/>
-          </w:tcPr>
-          <w:p/>
-        </w:tc>
-        <w:tc>
-          <w:tcPr>
-            <w:tcW w:w="7288" w:type="dxa"/>
-          </w:tcPr>
-          <w:p/>
-        </w:tc>
-        <w:tc>
-          <w:tcPr>
-            <w:tcW w:w="1075" w:type="dxa"/>
-          </w:tcPr>
-          <w:p/>
         </w:tc>
       </w:tr>
       <w:tr>
@@ -3797,7 +3833,9 @@
   <w:rsids>
     <w:rsidRoot w:val="00D17321"/>
     <w:rsid w:val="00120B09"/>
+    <w:rsid w:val="00467F06"/>
     <w:rsid w:val="00815D3A"/>
+    <w:rsid w:val="008E31B1"/>
     <w:rsid w:val="00D17321"/>
     <w:rsid w:val="00E54B6F"/>
   </w:rsids>
@@ -4558,7 +4596,7 @@
 </file>
 
 <file path=customXml/itemProps2.xml><?xml version="1.0" encoding="utf-8"?>
-<ds:datastoreItem xmlns:ds="http://schemas.openxmlformats.org/officeDocument/2006/customXml" ds:itemID="{FD819F1D-5C0F-4D72-9B22-09AAFFBC2376}">
+<ds:datastoreItem xmlns:ds="http://schemas.openxmlformats.org/officeDocument/2006/customXml" ds:itemID="{DD01451B-EA0D-44E3-A79B-94AD3ABF9A9A}">
   <ds:schemaRefs>
     <ds:schemaRef ds:uri="http://schemas.openxmlformats.org/officeDocument/2006/bibliography"/>
   </ds:schemaRefs>

</xml_diff>